<commit_message>
ticket get endpoints complete, started new ticket endpoint
</commit_message>
<xml_diff>
--- a/documents/Standup Notes.docx
+++ b/documents/Standup Notes.docx
@@ -21,6 +21,100 @@
       <w:r>
         <w:t>Come up with a Poke Dish</w:t>
       </w:r>
+    </w:p>
+    <w:p>
+      <w:r>
+        <w:t xml:space="preserve">Running React App next to </w:t>
+      </w:r>
+      <w:proofErr w:type="gramStart"/>
+      <w:r>
+        <w:t>Server</w:t>
+      </w:r>
+      <w:proofErr w:type="gramEnd"/>
+    </w:p>
+    <w:p>
+      <w:r>
+        <w:tab/>
+        <w:t xml:space="preserve">You can specify the file </w:t>
+      </w:r>
+      <w:proofErr w:type="spellStart"/>
+      <w:r>
+        <w:t>nodemon</w:t>
+      </w:r>
+      <w:proofErr w:type="spellEnd"/>
+      <w:r>
+        <w:t xml:space="preserve"> will run by using the command </w:t>
+      </w:r>
+      <w:proofErr w:type="spellStart"/>
+      <w:r>
+        <w:t>nodemon</w:t>
+      </w:r>
+      <w:proofErr w:type="spellEnd"/>
+      <w:r>
+        <w:t xml:space="preserve"> server/server.js</w:t>
+      </w:r>
+    </w:p>
+    <w:p>
+      <w:r>
+        <w:tab/>
+        <w:t xml:space="preserve">Or add a “main” to your </w:t>
+      </w:r>
+      <w:proofErr w:type="spellStart"/>
+      <w:r>
+        <w:t>package.json</w:t>
+      </w:r>
+      <w:proofErr w:type="spellEnd"/>
+      <w:r>
+        <w:t xml:space="preserve"> with the value “server/server.js” (typically line 5)</w:t>
+      </w:r>
+    </w:p>
+    <w:p>
+      <w:r>
+        <w:t>Researching New Methods</w:t>
+      </w:r>
+    </w:p>
+    <w:p>
+      <w:pPr>
+        <w:pStyle w:val="ListParagraph"/>
+        <w:numPr>
+          <w:ilvl w:val="0"/>
+          <w:numId w:val="2"/>
+        </w:numPr>
+      </w:pPr>
+      <w:proofErr w:type="spellStart"/>
+      <w:r>
+        <w:t>CodePen</w:t>
+      </w:r>
+      <w:proofErr w:type="spellEnd"/>
+      <w:r>
+        <w:t xml:space="preserve"> for examples</w:t>
+      </w:r>
+    </w:p>
+    <w:p/>
+    <w:p>
+      <w:r>
+        <w:t>4.25.23</w:t>
+      </w:r>
+    </w:p>
+    <w:p>
+      <w:r>
+        <w:t xml:space="preserve">Good place to start with for front end is the </w:t>
+      </w:r>
+      <w:proofErr w:type="gramStart"/>
+      <w:r>
+        <w:t>routing</w:t>
+      </w:r>
+      <w:proofErr w:type="gramEnd"/>
+    </w:p>
+    <w:p>
+      <w:r>
+        <w:t xml:space="preserve">Get the pages setup and routing setup through header </w:t>
+      </w:r>
+      <w:proofErr w:type="gramStart"/>
+      <w:r>
+        <w:t>first</w:t>
+      </w:r>
+      <w:proofErr w:type="gramEnd"/>
     </w:p>
     <w:p/>
     <w:sectPr>
@@ -36,6 +130,119 @@
 <file path=word/numbering.xml><?xml version="1.0" encoding="utf-8"?>
 <w:numbering xmlns:wpc="http://schemas.microsoft.com/office/word/2010/wordprocessingCanvas" xmlns:cx="http://schemas.microsoft.com/office/drawing/2014/chartex" xmlns:cx1="http://schemas.microsoft.com/office/drawing/2015/9/8/chartex" xmlns:cx2="http://schemas.microsoft.com/office/drawing/2015/10/21/chartex" xmlns:cx3="http://schemas.microsoft.com/office/drawing/2016/5/9/chartex" xmlns:cx4="http://schemas.microsoft.com/office/drawing/2016/5/10/chartex" xmlns:cx5="http://schemas.microsoft.com/office/drawing/2016/5/11/chartex" xmlns:cx6="http://schemas.microsoft.com/office/drawing/2016/5/12/chartex" xmlns:cx7="http://schemas.microsoft.com/office/drawing/2016/5/13/chartex" xmlns:cx8="http://schemas.microsoft.com/office/drawing/2016/5/14/chartex" xmlns:mc="http://schemas.openxmlformats.org/markup-compatibility/2006" xmlns:aink="http://schemas.microsoft.com/office/drawing/2016/ink" xmlns:am3d="http://schemas.microsoft.com/office/drawing/2017/model3d" xmlns:o="urn:schemas-microsoft-com:office:office" xmlns:oel="http://schemas.microsoft.com/office/2019/extlst" xmlns:r="http://schemas.openxmlformats.org/officeDocument/2006/relationships" xmlns:m="http://schemas.openxmlformats.org/officeDocument/2006/math" xmlns:v="urn:schemas-microsoft-com:vml" xmlns:wp14="http://schemas.microsoft.com/office/word/2010/wordprocessingDrawing" xmlns:wp="http://schemas.openxmlformats.org/drawingml/2006/wordprocessingDrawing" xmlns:w10="urn:schemas-microsoft-com:office:word" xmlns:w="http://schemas.openxmlformats.org/wordprocessingml/2006/main" xmlns:w14="http://schemas.microsoft.com/office/word/2010/wordml" xmlns:w15="http://schemas.microsoft.com/office/word/2012/wordml" xmlns:w16cex="http://schemas.microsoft.com/office/word/2018/wordml/cex" xmlns:w16cid="http://schemas.microsoft.com/office/word/2016/wordml/cid" xmlns:w16="http://schemas.microsoft.com/office/word/2018/wordml" xmlns:w16du="http://schemas.microsoft.com/office/word/2023/wordml/word16du" xmlns:w16sdtdh="http://schemas.microsoft.com/office/word/2020/wordml/sdtdatahash" xmlns:w16se="http://schemas.microsoft.com/office/word/2015/wordml/symex" xmlns:wpg="http://schemas.microsoft.com/office/word/2010/wordprocessingGroup" xmlns:wpi="http://schemas.microsoft.com/office/word/2010/wordprocessingInk" xmlns:wne="http://schemas.microsoft.com/office/word/2006/wordml" xmlns:wps="http://schemas.microsoft.com/office/word/2010/wordprocessingShape" mc:Ignorable="w14 w15 w16se w16cid w16 w16cex w16sdtdh wp14">
   <w:abstractNum w:abstractNumId="0" w15:restartNumberingAfterBreak="0">
+    <w:nsid w:val="21A440F2"/>
+    <w:multiLevelType w:val="hybridMultilevel"/>
+    <w:tmpl w:val="701070A2"/>
+    <w:lvl w:ilvl="0" w:tplc="04090001">
+      <w:start w:val="1"/>
+      <w:numFmt w:val="bullet"/>
+      <w:lvlText w:val=""/>
+      <w:lvlJc w:val="left"/>
+      <w:pPr>
+        <w:ind w:left="720" w:hanging="360"/>
+      </w:pPr>
+      <w:rPr>
+        <w:rFonts w:ascii="Symbol" w:hAnsi="Symbol" w:hint="default"/>
+      </w:rPr>
+    </w:lvl>
+    <w:lvl w:ilvl="1" w:tplc="04090003" w:tentative="1">
+      <w:start w:val="1"/>
+      <w:numFmt w:val="bullet"/>
+      <w:lvlText w:val="o"/>
+      <w:lvlJc w:val="left"/>
+      <w:pPr>
+        <w:ind w:left="1440" w:hanging="360"/>
+      </w:pPr>
+      <w:rPr>
+        <w:rFonts w:ascii="Courier New" w:hAnsi="Courier New" w:cs="Courier New" w:hint="default"/>
+      </w:rPr>
+    </w:lvl>
+    <w:lvl w:ilvl="2" w:tplc="04090005" w:tentative="1">
+      <w:start w:val="1"/>
+      <w:numFmt w:val="bullet"/>
+      <w:lvlText w:val=""/>
+      <w:lvlJc w:val="left"/>
+      <w:pPr>
+        <w:ind w:left="2160" w:hanging="360"/>
+      </w:pPr>
+      <w:rPr>
+        <w:rFonts w:ascii="Wingdings" w:hAnsi="Wingdings" w:hint="default"/>
+      </w:rPr>
+    </w:lvl>
+    <w:lvl w:ilvl="3" w:tplc="04090001" w:tentative="1">
+      <w:start w:val="1"/>
+      <w:numFmt w:val="bullet"/>
+      <w:lvlText w:val=""/>
+      <w:lvlJc w:val="left"/>
+      <w:pPr>
+        <w:ind w:left="2880" w:hanging="360"/>
+      </w:pPr>
+      <w:rPr>
+        <w:rFonts w:ascii="Symbol" w:hAnsi="Symbol" w:hint="default"/>
+      </w:rPr>
+    </w:lvl>
+    <w:lvl w:ilvl="4" w:tplc="04090003" w:tentative="1">
+      <w:start w:val="1"/>
+      <w:numFmt w:val="bullet"/>
+      <w:lvlText w:val="o"/>
+      <w:lvlJc w:val="left"/>
+      <w:pPr>
+        <w:ind w:left="3600" w:hanging="360"/>
+      </w:pPr>
+      <w:rPr>
+        <w:rFonts w:ascii="Courier New" w:hAnsi="Courier New" w:cs="Courier New" w:hint="default"/>
+      </w:rPr>
+    </w:lvl>
+    <w:lvl w:ilvl="5" w:tplc="04090005" w:tentative="1">
+      <w:start w:val="1"/>
+      <w:numFmt w:val="bullet"/>
+      <w:lvlText w:val=""/>
+      <w:lvlJc w:val="left"/>
+      <w:pPr>
+        <w:ind w:left="4320" w:hanging="360"/>
+      </w:pPr>
+      <w:rPr>
+        <w:rFonts w:ascii="Wingdings" w:hAnsi="Wingdings" w:hint="default"/>
+      </w:rPr>
+    </w:lvl>
+    <w:lvl w:ilvl="6" w:tplc="04090001" w:tentative="1">
+      <w:start w:val="1"/>
+      <w:numFmt w:val="bullet"/>
+      <w:lvlText w:val=""/>
+      <w:lvlJc w:val="left"/>
+      <w:pPr>
+        <w:ind w:left="5040" w:hanging="360"/>
+      </w:pPr>
+      <w:rPr>
+        <w:rFonts w:ascii="Symbol" w:hAnsi="Symbol" w:hint="default"/>
+      </w:rPr>
+    </w:lvl>
+    <w:lvl w:ilvl="7" w:tplc="04090003" w:tentative="1">
+      <w:start w:val="1"/>
+      <w:numFmt w:val="bullet"/>
+      <w:lvlText w:val="o"/>
+      <w:lvlJc w:val="left"/>
+      <w:pPr>
+        <w:ind w:left="5760" w:hanging="360"/>
+      </w:pPr>
+      <w:rPr>
+        <w:rFonts w:ascii="Courier New" w:hAnsi="Courier New" w:cs="Courier New" w:hint="default"/>
+      </w:rPr>
+    </w:lvl>
+    <w:lvl w:ilvl="8" w:tplc="04090005" w:tentative="1">
+      <w:start w:val="1"/>
+      <w:numFmt w:val="bullet"/>
+      <w:lvlText w:val=""/>
+      <w:lvlJc w:val="left"/>
+      <w:pPr>
+        <w:ind w:left="6480" w:hanging="360"/>
+      </w:pPr>
+      <w:rPr>
+        <w:rFonts w:ascii="Wingdings" w:hAnsi="Wingdings" w:hint="default"/>
+      </w:rPr>
+    </w:lvl>
+  </w:abstractNum>
+  <w:abstractNum w:abstractNumId="1" w15:restartNumberingAfterBreak="0">
     <w:nsid w:val="4B6C3980"/>
     <w:multiLevelType w:val="hybridMultilevel"/>
     <w:tmpl w:val="3E80453C"/>
@@ -149,6 +356,9 @@
     </w:lvl>
   </w:abstractNum>
   <w:num w:numId="1" w16cid:durableId="287661647">
+    <w:abstractNumId w:val="1"/>
+  </w:num>
+  <w:num w:numId="2" w16cid:durableId="1309017689">
     <w:abstractNumId w:val="0"/>
   </w:num>
 </w:numbering>

</xml_diff>

<commit_message>
initial draft of ticketItems endpoints complete
</commit_message>
<xml_diff>
--- a/documents/Standup Notes.docx
+++ b/documents/Standup Notes.docx
@@ -24,13 +24,8 @@
     </w:p>
     <w:p>
       <w:r>
-        <w:t xml:space="preserve">Running React App next to </w:t>
-      </w:r>
-      <w:proofErr w:type="gramStart"/>
-      <w:r>
-        <w:t>Server</w:t>
-      </w:r>
-      <w:proofErr w:type="gramEnd"/>
+        <w:t>Running React App next to Server</w:t>
+      </w:r>
     </w:p>
     <w:p>
       <w:r>
@@ -98,24 +93,26 @@
     </w:p>
     <w:p>
       <w:r>
-        <w:t xml:space="preserve">Good place to start with for front end is the </w:t>
-      </w:r>
-      <w:proofErr w:type="gramStart"/>
-      <w:r>
-        <w:t>routing</w:t>
-      </w:r>
-      <w:proofErr w:type="gramEnd"/>
-    </w:p>
-    <w:p>
-      <w:r>
-        <w:t xml:space="preserve">Get the pages setup and routing setup through header </w:t>
-      </w:r>
-      <w:proofErr w:type="gramStart"/>
-      <w:r>
-        <w:t>first</w:t>
-      </w:r>
-      <w:proofErr w:type="gramEnd"/>
-    </w:p>
+        <w:t>Good place to start with for front end is the routing</w:t>
+      </w:r>
+    </w:p>
+    <w:p>
+      <w:r>
+        <w:t>Get the pages setup and routing setup through header first</w:t>
+      </w:r>
+    </w:p>
+    <w:p>
+      <w:r>
+        <w:t xml:space="preserve">How can I make the where column key dynamic depending on the query? Category is a column name and input is the search value. </w:t>
+      </w:r>
+    </w:p>
+    <w:p>
+      <w:r>
+        <w:tab/>
+        <w:t>Brackets around the variable</w:t>
+      </w:r>
+    </w:p>
+    <w:p/>
     <w:p/>
     <w:sectPr>
       <w:pgSz w:w="12240" w:h="15840"/>

</xml_diff>